<commit_message>
CV - Convert - Trello #57
- Add Documentation

- Add task - html to docx

- Update CV
</commit_message>
<xml_diff>
--- a/cv/cv.docx
+++ b/cv/cv.docx
@@ -235,6 +235,34 @@
         <w:rPr>
           <w:b/>
         </w:rPr>
+        <w:t xml:space="preserve">Angular Developer (Freelance), Ipcortex, London/Bletchley Park</w:t>
+      </w:r>
+      <w:r>
+        <w:t xml:space="preserve"> </w:t>
+      </w:r>
+      <w:r>
+        <w:rPr>
+          <w:i/>
+        </w:rPr>
+        <w:t xml:space="preserve">March 2015</w:t>
+      </w:r>
+    </w:p>
+    <w:p>
+      <w:pPr>
+        <w:numPr>
+          <w:numId w:val="1003"/>
+          <w:ilvl w:val="0"/>
+        </w:numPr>
+      </w:pPr>
+      <w:r>
+        <w:t xml:space="preserve">Development of an iOS app using Ionic for implementing Web RTC.</w:t>
+      </w:r>
+    </w:p>
+    <w:p>
+      <w:r>
+        <w:rPr>
+          <w:b/>
+        </w:rPr>
         <w:t xml:space="preserve">Software engineer, Factornine Ltd, London</w:t>
       </w:r>
       <w:r>
@@ -250,7 +278,7 @@
     <w:p>
       <w:pPr>
         <w:numPr>
-          <w:numId w:val="1003"/>
+          <w:numId w:val="1004"/>
           <w:ilvl w:val="0"/>
         </w:numPr>
       </w:pPr>
@@ -261,7 +289,7 @@
     <w:p>
       <w:pPr>
         <w:numPr>
-          <w:numId w:val="1003"/>
+          <w:numId w:val="1004"/>
           <w:ilvl w:val="0"/>
         </w:numPr>
       </w:pPr>
@@ -300,7 +328,7 @@
     <w:p>
       <w:pPr>
         <w:numPr>
-          <w:numId w:val="1004"/>
+          <w:numId w:val="1005"/>
           <w:ilvl w:val="0"/>
         </w:numPr>
       </w:pPr>
@@ -311,7 +339,7 @@
     <w:p>
       <w:pPr>
         <w:numPr>
-          <w:numId w:val="1004"/>
+          <w:numId w:val="1005"/>
           <w:ilvl w:val="0"/>
         </w:numPr>
       </w:pPr>
@@ -339,7 +367,7 @@
     <w:p>
       <w:pPr>
         <w:numPr>
-          <w:numId w:val="1005"/>
+          <w:numId w:val="1006"/>
           <w:ilvl w:val="0"/>
         </w:numPr>
       </w:pPr>
@@ -350,7 +378,7 @@
     <w:p>
       <w:pPr>
         <w:numPr>
-          <w:numId w:val="1005"/>
+          <w:numId w:val="1006"/>
           <w:ilvl w:val="0"/>
         </w:numPr>
       </w:pPr>
@@ -361,7 +389,7 @@
     <w:p>
       <w:pPr>
         <w:numPr>
-          <w:numId w:val="1005"/>
+          <w:numId w:val="1006"/>
           <w:ilvl w:val="0"/>
         </w:numPr>
       </w:pPr>
@@ -390,7 +418,7 @@
       <w:pPr>
         <w:pStyle w:val="Compact"/>
         <w:numPr>
-          <w:numId w:val="1006"/>
+          <w:numId w:val="1007"/>
           <w:ilvl w:val="0"/>
         </w:numPr>
       </w:pPr>
@@ -418,7 +446,7 @@
     <w:p>
       <w:pPr>
         <w:numPr>
-          <w:numId w:val="1007"/>
+          <w:numId w:val="1008"/>
           <w:ilvl w:val="0"/>
         </w:numPr>
       </w:pPr>
@@ -429,7 +457,7 @@
     <w:p>
       <w:pPr>
         <w:numPr>
-          <w:numId w:val="1007"/>
+          <w:numId w:val="1008"/>
           <w:ilvl w:val="0"/>
         </w:numPr>
       </w:pPr>
@@ -440,7 +468,7 @@
     <w:p>
       <w:pPr>
         <w:numPr>
-          <w:numId w:val="1007"/>
+          <w:numId w:val="1008"/>
           <w:ilvl w:val="0"/>
         </w:numPr>
       </w:pPr>
@@ -451,7 +479,7 @@
     <w:p>
       <w:pPr>
         <w:numPr>
-          <w:numId w:val="1007"/>
+          <w:numId w:val="1008"/>
           <w:ilvl w:val="0"/>
         </w:numPr>
       </w:pPr>
@@ -479,7 +507,7 @@
     <w:p>
       <w:pPr>
         <w:numPr>
-          <w:numId w:val="1008"/>
+          <w:numId w:val="1009"/>
           <w:ilvl w:val="0"/>
         </w:numPr>
       </w:pPr>
@@ -507,7 +535,7 @@
     <w:p>
       <w:pPr>
         <w:numPr>
-          <w:numId w:val="1009"/>
+          <w:numId w:val="1010"/>
           <w:ilvl w:val="0"/>
         </w:numPr>
       </w:pPr>
@@ -518,7 +546,7 @@
     <w:p>
       <w:pPr>
         <w:numPr>
-          <w:numId w:val="1009"/>
+          <w:numId w:val="1010"/>
           <w:ilvl w:val="0"/>
         </w:numPr>
       </w:pPr>
@@ -552,7 +580,7 @@
     <w:p>
       <w:pPr>
         <w:numPr>
-          <w:numId w:val="1010"/>
+          <w:numId w:val="1011"/>
           <w:ilvl w:val="0"/>
         </w:numPr>
       </w:pPr>
@@ -572,7 +600,7 @@
     <w:p>
       <w:pPr>
         <w:numPr>
-          <w:numId w:val="1010"/>
+          <w:numId w:val="1011"/>
           <w:ilvl w:val="0"/>
         </w:numPr>
       </w:pPr>
@@ -592,7 +620,7 @@
     <w:p>
       <w:pPr>
         <w:numPr>
-          <w:numId w:val="1010"/>
+          <w:numId w:val="1011"/>
           <w:ilvl w:val="0"/>
         </w:numPr>
       </w:pPr>
@@ -618,7 +646,7 @@
     <w:p>
       <w:pPr>
         <w:numPr>
-          <w:numId w:val="1010"/>
+          <w:numId w:val="1011"/>
           <w:ilvl w:val="0"/>
         </w:numPr>
       </w:pPr>
@@ -641,7 +669,7 @@
     <w:p>
       <w:pPr>
         <w:numPr>
-          <w:numId w:val="1010"/>
+          <w:numId w:val="1011"/>
           <w:ilvl w:val="0"/>
         </w:numPr>
       </w:pPr>
@@ -833,7 +861,7 @@
     </w:lvl>
   </w:abstractNum>
   <w:abstractNum w:abstractNumId="990">
-    <w:nsid w:val="1f3f47d6"/>
+    <w:nsid w:val="e4893eda"/>
     <w:multiLevelType w:val="multilevel"/>
     <w:lvl w:ilvl="0">
       <w:numFmt w:val="bullet"/>
@@ -914,7 +942,7 @@
     </w:lvl>
   </w:abstractNum>
   <w:abstractNum w:abstractNumId="991">
-    <w:nsid w:val="122ae99d"/>
+    <w:nsid w:val="f79fdffb"/>
     <w:multiLevelType w:val="multilevel"/>
     <w:lvl w:ilvl="0">
       <w:numFmt w:val="bullet"/>
@@ -1028,6 +1056,9 @@
     <w:abstractNumId w:val="991"/>
   </w:num>
   <w:num w:numId="1010">
+    <w:abstractNumId w:val="991"/>
+  </w:num>
+  <w:num w:numId="1011">
     <w:abstractNumId w:val="991"/>
   </w:num>
 </w:numbering>

</xml_diff>